<commit_message>
Agregado procesamiento de listas sin orden en un docx.
</commit_message>
<xml_diff>
--- a/epubcreator/converters/docx/tests/test_data/unordered_list.docx
+++ b/epubcreator/converters/docx/tests/test_data/unordered_list.docx
@@ -3,15 +3,20 @@
 <w:document xmlns:wpc="http://schemas.microsoft.com/office/word/2010/wordprocessingCanvas" xmlns:mc="http://schemas.openxmlformats.org/markup-compatibility/2006" xmlns:o="urn:schemas-microsoft-com:office:office" xmlns:r="http://schemas.openxmlformats.org/officeDocument/2006/relationships" xmlns:m="http://schemas.openxmlformats.org/officeDocument/2006/math" xmlns:v="urn:schemas-microsoft-com:vml" xmlns:wp14="http://schemas.microsoft.com/office/word/2010/wordprocessingDrawing" xmlns:wp="http://schemas.openxmlformats.org/drawingml/2006/wordprocessingDrawing" xmlns:w10="urn:schemas-microsoft-com:office:word" xmlns:w="http://schemas.openxmlformats.org/wordprocessingml/2006/main" xmlns:w14="http://schemas.microsoft.com/office/word/2010/wordml" xmlns:wpg="http://schemas.microsoft.com/office/word/2010/wordprocessingGroup" xmlns:wpi="http://schemas.microsoft.com/office/word/2010/wordprocessingInk" xmlns:wne="http://schemas.microsoft.com/office/word/2006/wordml" xmlns:wps="http://schemas.microsoft.com/office/word/2010/wordprocessingShape" mc:Ignorable="w14 wp14">
   <w:body>
     <w:p>
+      <w:r>
+        <w:t>Debajo hay una lista sin orden simple:</w:t>
+      </w:r>
+    </w:p>
+    <w:p>
       <w:pPr>
         <w:pStyle w:val="Prrafodelista"/>
         <w:numPr>
           <w:ilvl w:val="0"/>
-          <w:numId w:val="1"/>
-        </w:numPr>
-      </w:pPr>
-      <w:r>
-        <w:t>1</w:t>
+          <w:numId w:val="2"/>
+        </w:numPr>
+      </w:pPr>
+      <w:r>
+        <w:t>Elemento 1 de la lista.</w:t>
       </w:r>
     </w:p>
     <w:p>
@@ -19,37 +24,96 @@
         <w:pStyle w:val="Prrafodelista"/>
         <w:numPr>
           <w:ilvl w:val="0"/>
-          <w:numId w:val="1"/>
-        </w:numPr>
-      </w:pPr>
+          <w:numId w:val="2"/>
+        </w:numPr>
+      </w:pPr>
+      <w:r>
+        <w:t>Elemento 2 de la lista.</w:t>
+      </w:r>
+    </w:p>
+    <w:p>
+      <w:pPr>
+        <w:pStyle w:val="Prrafodelista"/>
+        <w:numPr>
+          <w:ilvl w:val="1"/>
+          <w:numId w:val="2"/>
+        </w:numPr>
+      </w:pPr>
+      <w:r>
+        <w:t>Elemento 2-1 de la lista.</w:t>
+      </w:r>
+    </w:p>
+    <w:p>
+      <w:pPr>
+        <w:pStyle w:val="Prrafodelista"/>
+        <w:numPr>
+          <w:ilvl w:val="1"/>
+          <w:numId w:val="2"/>
+        </w:numPr>
+      </w:pPr>
+      <w:r>
+        <w:t>Elemento 2-</w:t>
+      </w:r>
       <w:r>
         <w:t>2</w:t>
       </w:r>
-    </w:p>
-    <w:p>
-      <w:pPr>
-        <w:pStyle w:val="Prrafodelista"/>
-        <w:numPr>
-          <w:ilvl w:val="0"/>
-          <w:numId w:val="1"/>
-        </w:numPr>
-      </w:pPr>
-      <w:r>
-        <w:t>3</w:t>
-      </w:r>
-    </w:p>
-    <w:p>
-      <w:pPr>
-        <w:pStyle w:val="Prrafodelista"/>
-        <w:numPr>
-          <w:ilvl w:val="1"/>
-          <w:numId w:val="1"/>
-        </w:numPr>
-      </w:pPr>
       <w:bookmarkStart w:id="0" w:name="_GoBack"/>
       <w:bookmarkEnd w:id="0"/>
       <w:r>
-        <w:t>3.1</w:t>
+        <w:t xml:space="preserve"> de la lista.</w:t>
+      </w:r>
+    </w:p>
+    <w:p>
+      <w:pPr>
+        <w:pStyle w:val="Prrafodelista"/>
+        <w:numPr>
+          <w:ilvl w:val="0"/>
+          <w:numId w:val="2"/>
+        </w:numPr>
+      </w:pPr>
+      <w:r>
+        <w:t>Elemento 3 de la lista.</w:t>
+      </w:r>
+    </w:p>
+    <w:p>
+      <w:r>
+        <w:t>Debajo hay una lista sin orden más compleja:</w:t>
+      </w:r>
+    </w:p>
+    <w:p>
+      <w:pPr>
+        <w:pStyle w:val="Prrafodelista"/>
+        <w:numPr>
+          <w:ilvl w:val="0"/>
+          <w:numId w:val="1"/>
+        </w:numPr>
+      </w:pPr>
+      <w:r>
+        <w:t>Este es el elemento 1 de la lista.</w:t>
+      </w:r>
+    </w:p>
+    <w:p>
+      <w:pPr>
+        <w:pStyle w:val="Prrafodelista"/>
+        <w:numPr>
+          <w:ilvl w:val="0"/>
+          <w:numId w:val="1"/>
+        </w:numPr>
+      </w:pPr>
+      <w:r>
+        <w:t>Este es el elemento 2 de la lista.</w:t>
+      </w:r>
+    </w:p>
+    <w:p>
+      <w:pPr>
+        <w:pStyle w:val="Prrafodelista"/>
+        <w:numPr>
+          <w:ilvl w:val="0"/>
+          <w:numId w:val="1"/>
+        </w:numPr>
+      </w:pPr>
+      <w:r>
+        <w:t>Este es el elemento 3 de la lista.</w:t>
       </w:r>
     </w:p>
     <w:p>
@@ -61,7 +125,7 @@
         </w:numPr>
       </w:pPr>
       <w:r>
-        <w:t>3.2</w:t>
+        <w:t>Este es el elemento 3-1 de la lista.</w:t>
       </w:r>
     </w:p>
     <w:p>
@@ -73,7 +137,163 @@
         </w:numPr>
       </w:pPr>
       <w:r>
-        <w:t>3.3</w:t>
+        <w:t>Este es el elemento 3-2 de la lista.</w:t>
+      </w:r>
+    </w:p>
+    <w:p>
+      <w:pPr>
+        <w:pStyle w:val="Prrafodelista"/>
+        <w:numPr>
+          <w:ilvl w:val="2"/>
+          <w:numId w:val="1"/>
+        </w:numPr>
+      </w:pPr>
+      <w:r>
+        <w:t>Este es el elemento 3-2-1 de la lista.</w:t>
+      </w:r>
+    </w:p>
+    <w:p>
+      <w:pPr>
+        <w:pStyle w:val="Prrafodelista"/>
+        <w:numPr>
+          <w:ilvl w:val="2"/>
+          <w:numId w:val="1"/>
+        </w:numPr>
+      </w:pPr>
+      <w:r>
+        <w:t>Este es el elemento 3-2-2 de la lista.</w:t>
+      </w:r>
+    </w:p>
+    <w:p>
+      <w:pPr>
+        <w:pStyle w:val="Prrafodelista"/>
+        <w:numPr>
+          <w:ilvl w:val="1"/>
+          <w:numId w:val="1"/>
+        </w:numPr>
+      </w:pPr>
+      <w:r>
+        <w:t>Este es el elemento 3-3 de la lista.</w:t>
+      </w:r>
+    </w:p>
+    <w:p>
+      <w:pPr>
+        <w:pStyle w:val="Prrafodelista"/>
+        <w:numPr>
+          <w:ilvl w:val="1"/>
+          <w:numId w:val="1"/>
+        </w:numPr>
+      </w:pPr>
+      <w:r>
+        <w:t>Este es el elemento 3-4 de la lista.</w:t>
+      </w:r>
+    </w:p>
+    <w:p>
+      <w:pPr>
+        <w:pStyle w:val="Prrafodelista"/>
+        <w:numPr>
+          <w:ilvl w:val="2"/>
+          <w:numId w:val="1"/>
+        </w:numPr>
+      </w:pPr>
+      <w:r>
+        <w:t>Este es el elemento 3-4-1 de la lista.</w:t>
+      </w:r>
+    </w:p>
+    <w:p>
+      <w:pPr>
+        <w:pStyle w:val="Prrafodelista"/>
+        <w:numPr>
+          <w:ilvl w:val="2"/>
+          <w:numId w:val="1"/>
+        </w:numPr>
+      </w:pPr>
+      <w:r>
+        <w:t>Este es el elemento 3-4-2 de la lista.</w:t>
+      </w:r>
+    </w:p>
+    <w:p>
+      <w:pPr>
+        <w:pStyle w:val="Prrafodelista"/>
+        <w:numPr>
+          <w:ilvl w:val="3"/>
+          <w:numId w:val="1"/>
+        </w:numPr>
+      </w:pPr>
+      <w:r>
+        <w:t>Este es el elemento 3-4-2-1 de la lista.</w:t>
+      </w:r>
+    </w:p>
+    <w:p>
+      <w:pPr>
+        <w:pStyle w:val="Prrafodelista"/>
+        <w:numPr>
+          <w:ilvl w:val="3"/>
+          <w:numId w:val="1"/>
+        </w:numPr>
+      </w:pPr>
+      <w:r>
+        <w:t>Este es el elemento 3-4-2-2 de la lista.</w:t>
+      </w:r>
+    </w:p>
+    <w:p>
+      <w:pPr>
+        <w:pStyle w:val="Prrafodelista"/>
+        <w:numPr>
+          <w:ilvl w:val="4"/>
+          <w:numId w:val="1"/>
+        </w:numPr>
+      </w:pPr>
+      <w:r>
+        <w:t>Este es el elemento 3-4-2-2-1 de la lista.</w:t>
+      </w:r>
+    </w:p>
+    <w:p>
+      <w:pPr>
+        <w:pStyle w:val="Prrafodelista"/>
+        <w:numPr>
+          <w:ilvl w:val="3"/>
+          <w:numId w:val="1"/>
+        </w:numPr>
+      </w:pPr>
+      <w:r>
+        <w:t>Este es el elemento 3-4-2-3 de la lista.</w:t>
+      </w:r>
+    </w:p>
+    <w:p>
+      <w:pPr>
+        <w:pStyle w:val="Prrafodelista"/>
+        <w:numPr>
+          <w:ilvl w:val="3"/>
+          <w:numId w:val="1"/>
+        </w:numPr>
+      </w:pPr>
+      <w:r>
+        <w:t>Este es el elemento 3-4-2-4 de la lista.</w:t>
+      </w:r>
+    </w:p>
+    <w:p>
+      <w:pPr>
+        <w:pStyle w:val="Prrafodelista"/>
+        <w:numPr>
+          <w:ilvl w:val="3"/>
+          <w:numId w:val="1"/>
+        </w:numPr>
+      </w:pPr>
+      <w:r>
+        <w:t>Este es el elemento 3-4-2-5 de la lista.</w:t>
+      </w:r>
+    </w:p>
+    <w:p>
+      <w:pPr>
+        <w:pStyle w:val="Prrafodelista"/>
+        <w:numPr>
+          <w:ilvl w:val="1"/>
+          <w:numId w:val="1"/>
+        </w:numPr>
+      </w:pPr>
+      <w:r>
+        <w:t>Este es el elemento 3-5 de la lista.</w:t>
       </w:r>
     </w:p>
     <w:p>
@@ -85,7 +305,7 @@
         </w:numPr>
       </w:pPr>
       <w:r>
-        <w:t>4</w:t>
+        <w:t>Este es el elemento 4 de la lista.</w:t>
       </w:r>
     </w:p>
     <w:p>
@@ -97,7 +317,48 @@
         </w:numPr>
       </w:pPr>
       <w:r>
-        <w:t>4.1</w:t>
+        <w:t>Este es el elemento 4-1 de la lista.</w:t>
+      </w:r>
+    </w:p>
+    <w:p>
+      <w:pPr>
+        <w:pStyle w:val="Prrafodelista"/>
+        <w:numPr>
+          <w:ilvl w:val="2"/>
+          <w:numId w:val="1"/>
+        </w:numPr>
+      </w:pPr>
+      <w:r>
+        <w:t>Este es el elemento 4-1-1 de la lista.</w:t>
+      </w:r>
+    </w:p>
+    <w:p>
+      <w:pPr>
+        <w:pStyle w:val="Prrafodelista"/>
+        <w:numPr>
+          <w:ilvl w:val="0"/>
+          <w:numId w:val="1"/>
+        </w:numPr>
+      </w:pPr>
+      <w:r>
+        <w:t>Este es el elemento 5 de la lista.</w:t>
+      </w:r>
+    </w:p>
+    <w:p>
+      <w:r>
+        <w:t>Debajo hay una lista sin orden que no termina en el nivel 0:</w:t>
+      </w:r>
+    </w:p>
+    <w:p>
+      <w:pPr>
+        <w:pStyle w:val="Prrafodelista"/>
+        <w:numPr>
+          <w:ilvl w:val="0"/>
+          <w:numId w:val="3"/>
+        </w:numPr>
+      </w:pPr>
+      <w:r>
+        <w:t>Este es el elemento 1 de la lista.</w:t>
       </w:r>
     </w:p>
     <w:p>
@@ -105,11 +366,47 @@
         <w:pStyle w:val="Prrafodelista"/>
         <w:numPr>
           <w:ilvl w:val="1"/>
-          <w:numId w:val="1"/>
-        </w:numPr>
-      </w:pPr>
-      <w:r>
-        <w:t>4.2</w:t>
+          <w:numId w:val="3"/>
+        </w:numPr>
+      </w:pPr>
+      <w:r>
+        <w:t>Este es el elemento 1-1 de la lista.</w:t>
+      </w:r>
+    </w:p>
+    <w:p>
+      <w:pPr>
+        <w:pStyle w:val="Prrafodelista"/>
+        <w:numPr>
+          <w:ilvl w:val="1"/>
+          <w:numId w:val="3"/>
+        </w:numPr>
+      </w:pPr>
+      <w:r>
+        <w:t>Este es el elemento 1-2 de la lista.</w:t>
+      </w:r>
+    </w:p>
+    <w:p>
+      <w:pPr>
+        <w:pStyle w:val="Prrafodelista"/>
+        <w:numPr>
+          <w:ilvl w:val="0"/>
+          <w:numId w:val="3"/>
+        </w:numPr>
+      </w:pPr>
+      <w:r>
+        <w:t>Este es el elemento 2 de la lista.</w:t>
+      </w:r>
+    </w:p>
+    <w:p>
+      <w:pPr>
+        <w:pStyle w:val="Prrafodelista"/>
+        <w:numPr>
+          <w:ilvl w:val="1"/>
+          <w:numId w:val="3"/>
+        </w:numPr>
+      </w:pPr>
+      <w:r>
+        <w:t>Este es el elemento 2-1 de la lista.</w:t>
       </w:r>
     </w:p>
     <w:p>
@@ -117,23 +414,11 @@
         <w:pStyle w:val="Prrafodelista"/>
         <w:numPr>
           <w:ilvl w:val="2"/>
-          <w:numId w:val="1"/>
-        </w:numPr>
-      </w:pPr>
-      <w:r>
-        <w:t>4.2.1</w:t>
-      </w:r>
-    </w:p>
-    <w:p>
-      <w:pPr>
-        <w:pStyle w:val="Prrafodelista"/>
-        <w:numPr>
-          <w:ilvl w:val="2"/>
-          <w:numId w:val="1"/>
-        </w:numPr>
-      </w:pPr>
-      <w:r>
-        <w:t>4.2.2</w:t>
+          <w:numId w:val="3"/>
+        </w:numPr>
+      </w:pPr>
+      <w:r>
+        <w:t>Este es el elemento 2-1-1 de la lista.</w:t>
       </w:r>
     </w:p>
     <w:p>
@@ -141,23 +426,11 @@
         <w:pStyle w:val="Prrafodelista"/>
         <w:numPr>
           <w:ilvl w:val="3"/>
-          <w:numId w:val="1"/>
-        </w:numPr>
-      </w:pPr>
-      <w:r>
-        <w:t>4.2.2.1</w:t>
-      </w:r>
-    </w:p>
-    <w:p>
-      <w:pPr>
-        <w:pStyle w:val="Prrafodelista"/>
-        <w:numPr>
-          <w:ilvl w:val="3"/>
-          <w:numId w:val="1"/>
-        </w:numPr>
-      </w:pPr>
-      <w:r>
-        <w:t>4.2.2.2</w:t>
+          <w:numId w:val="3"/>
+        </w:numPr>
+      </w:pPr>
+      <w:r>
+        <w:t>Este es el elemento 2-1-1-1 de la lista.</w:t>
       </w:r>
     </w:p>
     <w:p>
@@ -165,143 +438,11 @@
         <w:pStyle w:val="Prrafodelista"/>
         <w:numPr>
           <w:ilvl w:val="4"/>
-          <w:numId w:val="1"/>
-        </w:numPr>
-      </w:pPr>
-      <w:r>
-        <w:t>4.2.2.2.1</w:t>
-      </w:r>
-    </w:p>
-    <w:p>
-      <w:pPr>
-        <w:pStyle w:val="Prrafodelista"/>
-        <w:numPr>
-          <w:ilvl w:val="1"/>
-          <w:numId w:val="1"/>
-        </w:numPr>
-      </w:pPr>
-      <w:r>
-        <w:t>4.3</w:t>
-      </w:r>
-    </w:p>
-    <w:p>
-      <w:pPr>
-        <w:pStyle w:val="Prrafodelista"/>
-        <w:numPr>
-          <w:ilvl w:val="1"/>
-          <w:numId w:val="1"/>
-        </w:numPr>
-      </w:pPr>
-      <w:r>
-        <w:t>4.4</w:t>
-      </w:r>
-    </w:p>
-    <w:p>
-      <w:pPr>
-        <w:pStyle w:val="Prrafodelista"/>
-        <w:numPr>
-          <w:ilvl w:val="2"/>
-          <w:numId w:val="1"/>
-        </w:numPr>
-      </w:pPr>
-      <w:r>
-        <w:t>4.4.1</w:t>
-      </w:r>
-    </w:p>
-    <w:p>
-      <w:pPr>
-        <w:pStyle w:val="Prrafodelista"/>
-        <w:numPr>
-          <w:ilvl w:val="2"/>
-          <w:numId w:val="1"/>
-        </w:numPr>
-      </w:pPr>
-      <w:r>
-        <w:t>4.4.2</w:t>
-      </w:r>
-    </w:p>
-    <w:p>
-      <w:pPr>
-        <w:pStyle w:val="Prrafodelista"/>
-        <w:numPr>
-          <w:ilvl w:val="3"/>
-          <w:numId w:val="1"/>
-        </w:numPr>
-      </w:pPr>
-      <w:r>
-        <w:t>4.4.2.1</w:t>
-      </w:r>
-    </w:p>
-    <w:p>
-      <w:pPr>
-        <w:pStyle w:val="Prrafodelista"/>
-        <w:numPr>
-          <w:ilvl w:val="3"/>
-          <w:numId w:val="1"/>
-        </w:numPr>
-      </w:pPr>
-      <w:r>
-        <w:t>4.4.2.2</w:t>
-      </w:r>
-    </w:p>
-    <w:p>
-      <w:pPr>
-        <w:pStyle w:val="Prrafodelista"/>
-        <w:numPr>
-          <w:ilvl w:val="4"/>
-          <w:numId w:val="1"/>
-        </w:numPr>
-      </w:pPr>
-      <w:r>
-        <w:t>4.4.2.2.1</w:t>
-      </w:r>
-    </w:p>
-    <w:p>
-      <w:pPr>
-        <w:pStyle w:val="Prrafodelista"/>
-        <w:numPr>
-          <w:ilvl w:val="4"/>
-          <w:numId w:val="1"/>
-        </w:numPr>
-      </w:pPr>
-      <w:r>
-        <w:t>4.4.2.2.2</w:t>
-      </w:r>
-    </w:p>
-    <w:p>
-      <w:pPr>
-        <w:pStyle w:val="Prrafodelista"/>
-        <w:numPr>
-          <w:ilvl w:val="3"/>
-          <w:numId w:val="1"/>
-        </w:numPr>
-      </w:pPr>
-      <w:r>
-        <w:t>4.4.2.3</w:t>
-      </w:r>
-    </w:p>
-    <w:p>
-      <w:pPr>
-        <w:pStyle w:val="Prrafodelista"/>
-        <w:numPr>
-          <w:ilvl w:val="4"/>
-          <w:numId w:val="1"/>
-        </w:numPr>
-      </w:pPr>
-      <w:r>
-        <w:t>4.4.2.3.1</w:t>
-      </w:r>
-    </w:p>
-    <w:p>
-      <w:pPr>
-        <w:pStyle w:val="Prrafodelista"/>
-        <w:numPr>
-          <w:ilvl w:val="0"/>
-          <w:numId w:val="1"/>
-        </w:numPr>
-      </w:pPr>
-      <w:r>
-        <w:t>5</w:t>
+          <w:numId w:val="3"/>
+        </w:numPr>
+      </w:pPr>
+      <w:r>
+        <w:t>Este es el elemento 2-1-1-1-1 de la lista.</w:t>
       </w:r>
     </w:p>
     <w:sectPr>
@@ -317,9 +458,235 @@
 <file path=word/numbering.xml><?xml version="1.0" encoding="utf-8"?>
 <w:numbering xmlns:wpc="http://schemas.microsoft.com/office/word/2010/wordprocessingCanvas" xmlns:mc="http://schemas.openxmlformats.org/markup-compatibility/2006" xmlns:o="urn:schemas-microsoft-com:office:office" xmlns:r="http://schemas.openxmlformats.org/officeDocument/2006/relationships" xmlns:m="http://schemas.openxmlformats.org/officeDocument/2006/math" xmlns:v="urn:schemas-microsoft-com:vml" xmlns:wp14="http://schemas.microsoft.com/office/word/2010/wordprocessingDrawing" xmlns:wp="http://schemas.openxmlformats.org/drawingml/2006/wordprocessingDrawing" xmlns:w10="urn:schemas-microsoft-com:office:word" xmlns:w="http://schemas.openxmlformats.org/wordprocessingml/2006/main" xmlns:w14="http://schemas.microsoft.com/office/word/2010/wordml" xmlns:wpg="http://schemas.microsoft.com/office/word/2010/wordprocessingGroup" xmlns:wpi="http://schemas.microsoft.com/office/word/2010/wordprocessingInk" xmlns:wne="http://schemas.microsoft.com/office/word/2006/wordml" xmlns:wps="http://schemas.microsoft.com/office/word/2010/wordprocessingShape" mc:Ignorable="w14 wp14">
   <w:abstractNum w:abstractNumId="0">
-    <w:nsid w:val="50646264"/>
+    <w:nsid w:val="25817BAA"/>
     <w:multiLevelType w:val="hybridMultilevel"/>
-    <w:tmpl w:val="C386610E"/>
+    <w:tmpl w:val="02EECD94"/>
+    <w:lvl w:ilvl="0" w:tplc="2C0A0001">
+      <w:start w:val="1"/>
+      <w:numFmt w:val="bullet"/>
+      <w:lvlText w:val=""/>
+      <w:lvlJc w:val="left"/>
+      <w:pPr>
+        <w:ind w:left="720" w:hanging="360"/>
+      </w:pPr>
+      <w:rPr>
+        <w:rFonts w:ascii="Symbol" w:hAnsi="Symbol" w:hint="default"/>
+      </w:rPr>
+    </w:lvl>
+    <w:lvl w:ilvl="1" w:tplc="2C0A0003">
+      <w:start w:val="1"/>
+      <w:numFmt w:val="bullet"/>
+      <w:lvlText w:val="o"/>
+      <w:lvlJc w:val="left"/>
+      <w:pPr>
+        <w:ind w:left="1440" w:hanging="360"/>
+      </w:pPr>
+      <w:rPr>
+        <w:rFonts w:ascii="Courier New" w:hAnsi="Courier New" w:cs="Courier New" w:hint="default"/>
+      </w:rPr>
+    </w:lvl>
+    <w:lvl w:ilvl="2" w:tplc="2C0A0005">
+      <w:start w:val="1"/>
+      <w:numFmt w:val="bullet"/>
+      <w:lvlText w:val=""/>
+      <w:lvlJc w:val="left"/>
+      <w:pPr>
+        <w:ind w:left="2160" w:hanging="360"/>
+      </w:pPr>
+      <w:rPr>
+        <w:rFonts w:ascii="Wingdings" w:hAnsi="Wingdings" w:hint="default"/>
+      </w:rPr>
+    </w:lvl>
+    <w:lvl w:ilvl="3" w:tplc="2C0A0001">
+      <w:start w:val="1"/>
+      <w:numFmt w:val="bullet"/>
+      <w:lvlText w:val=""/>
+      <w:lvlJc w:val="left"/>
+      <w:pPr>
+        <w:ind w:left="2880" w:hanging="360"/>
+      </w:pPr>
+      <w:rPr>
+        <w:rFonts w:ascii="Symbol" w:hAnsi="Symbol" w:hint="default"/>
+      </w:rPr>
+    </w:lvl>
+    <w:lvl w:ilvl="4" w:tplc="2C0A0003">
+      <w:start w:val="1"/>
+      <w:numFmt w:val="bullet"/>
+      <w:lvlText w:val="o"/>
+      <w:lvlJc w:val="left"/>
+      <w:pPr>
+        <w:ind w:left="3600" w:hanging="360"/>
+      </w:pPr>
+      <w:rPr>
+        <w:rFonts w:ascii="Courier New" w:hAnsi="Courier New" w:cs="Courier New" w:hint="default"/>
+      </w:rPr>
+    </w:lvl>
+    <w:lvl w:ilvl="5" w:tplc="2C0A0005" w:tentative="1">
+      <w:start w:val="1"/>
+      <w:numFmt w:val="bullet"/>
+      <w:lvlText w:val=""/>
+      <w:lvlJc w:val="left"/>
+      <w:pPr>
+        <w:ind w:left="4320" w:hanging="360"/>
+      </w:pPr>
+      <w:rPr>
+        <w:rFonts w:ascii="Wingdings" w:hAnsi="Wingdings" w:hint="default"/>
+      </w:rPr>
+    </w:lvl>
+    <w:lvl w:ilvl="6" w:tplc="2C0A0001" w:tentative="1">
+      <w:start w:val="1"/>
+      <w:numFmt w:val="bullet"/>
+      <w:lvlText w:val=""/>
+      <w:lvlJc w:val="left"/>
+      <w:pPr>
+        <w:ind w:left="5040" w:hanging="360"/>
+      </w:pPr>
+      <w:rPr>
+        <w:rFonts w:ascii="Symbol" w:hAnsi="Symbol" w:hint="default"/>
+      </w:rPr>
+    </w:lvl>
+    <w:lvl w:ilvl="7" w:tplc="2C0A0003" w:tentative="1">
+      <w:start w:val="1"/>
+      <w:numFmt w:val="bullet"/>
+      <w:lvlText w:val="o"/>
+      <w:lvlJc w:val="left"/>
+      <w:pPr>
+        <w:ind w:left="5760" w:hanging="360"/>
+      </w:pPr>
+      <w:rPr>
+        <w:rFonts w:ascii="Courier New" w:hAnsi="Courier New" w:cs="Courier New" w:hint="default"/>
+      </w:rPr>
+    </w:lvl>
+    <w:lvl w:ilvl="8" w:tplc="2C0A0005" w:tentative="1">
+      <w:start w:val="1"/>
+      <w:numFmt w:val="bullet"/>
+      <w:lvlText w:val=""/>
+      <w:lvlJc w:val="left"/>
+      <w:pPr>
+        <w:ind w:left="6480" w:hanging="360"/>
+      </w:pPr>
+      <w:rPr>
+        <w:rFonts w:ascii="Wingdings" w:hAnsi="Wingdings" w:hint="default"/>
+      </w:rPr>
+    </w:lvl>
+  </w:abstractNum>
+  <w:abstractNum w:abstractNumId="1">
+    <w:nsid w:val="368F594E"/>
+    <w:multiLevelType w:val="hybridMultilevel"/>
+    <w:tmpl w:val="B610352A"/>
+    <w:lvl w:ilvl="0" w:tplc="2C0A0001">
+      <w:start w:val="1"/>
+      <w:numFmt w:val="bullet"/>
+      <w:lvlText w:val=""/>
+      <w:lvlJc w:val="left"/>
+      <w:pPr>
+        <w:ind w:left="720" w:hanging="360"/>
+      </w:pPr>
+      <w:rPr>
+        <w:rFonts w:ascii="Symbol" w:hAnsi="Symbol" w:hint="default"/>
+      </w:rPr>
+    </w:lvl>
+    <w:lvl w:ilvl="1" w:tplc="2C0A0003">
+      <w:start w:val="1"/>
+      <w:numFmt w:val="bullet"/>
+      <w:lvlText w:val="o"/>
+      <w:lvlJc w:val="left"/>
+      <w:pPr>
+        <w:ind w:left="1440" w:hanging="360"/>
+      </w:pPr>
+      <w:rPr>
+        <w:rFonts w:ascii="Courier New" w:hAnsi="Courier New" w:cs="Courier New" w:hint="default"/>
+      </w:rPr>
+    </w:lvl>
+    <w:lvl w:ilvl="2" w:tplc="2C0A0005" w:tentative="1">
+      <w:start w:val="1"/>
+      <w:numFmt w:val="bullet"/>
+      <w:lvlText w:val=""/>
+      <w:lvlJc w:val="left"/>
+      <w:pPr>
+        <w:ind w:left="2160" w:hanging="360"/>
+      </w:pPr>
+      <w:rPr>
+        <w:rFonts w:ascii="Wingdings" w:hAnsi="Wingdings" w:hint="default"/>
+      </w:rPr>
+    </w:lvl>
+    <w:lvl w:ilvl="3" w:tplc="2C0A0001" w:tentative="1">
+      <w:start w:val="1"/>
+      <w:numFmt w:val="bullet"/>
+      <w:lvlText w:val=""/>
+      <w:lvlJc w:val="left"/>
+      <w:pPr>
+        <w:ind w:left="2880" w:hanging="360"/>
+      </w:pPr>
+      <w:rPr>
+        <w:rFonts w:ascii="Symbol" w:hAnsi="Symbol" w:hint="default"/>
+      </w:rPr>
+    </w:lvl>
+    <w:lvl w:ilvl="4" w:tplc="2C0A0003" w:tentative="1">
+      <w:start w:val="1"/>
+      <w:numFmt w:val="bullet"/>
+      <w:lvlText w:val="o"/>
+      <w:lvlJc w:val="left"/>
+      <w:pPr>
+        <w:ind w:left="3600" w:hanging="360"/>
+      </w:pPr>
+      <w:rPr>
+        <w:rFonts w:ascii="Courier New" w:hAnsi="Courier New" w:cs="Courier New" w:hint="default"/>
+      </w:rPr>
+    </w:lvl>
+    <w:lvl w:ilvl="5" w:tplc="2C0A0005" w:tentative="1">
+      <w:start w:val="1"/>
+      <w:numFmt w:val="bullet"/>
+      <w:lvlText w:val=""/>
+      <w:lvlJc w:val="left"/>
+      <w:pPr>
+        <w:ind w:left="4320" w:hanging="360"/>
+      </w:pPr>
+      <w:rPr>
+        <w:rFonts w:ascii="Wingdings" w:hAnsi="Wingdings" w:hint="default"/>
+      </w:rPr>
+    </w:lvl>
+    <w:lvl w:ilvl="6" w:tplc="2C0A0001" w:tentative="1">
+      <w:start w:val="1"/>
+      <w:numFmt w:val="bullet"/>
+      <w:lvlText w:val=""/>
+      <w:lvlJc w:val="left"/>
+      <w:pPr>
+        <w:ind w:left="5040" w:hanging="360"/>
+      </w:pPr>
+      <w:rPr>
+        <w:rFonts w:ascii="Symbol" w:hAnsi="Symbol" w:hint="default"/>
+      </w:rPr>
+    </w:lvl>
+    <w:lvl w:ilvl="7" w:tplc="2C0A0003" w:tentative="1">
+      <w:start w:val="1"/>
+      <w:numFmt w:val="bullet"/>
+      <w:lvlText w:val="o"/>
+      <w:lvlJc w:val="left"/>
+      <w:pPr>
+        <w:ind w:left="5760" w:hanging="360"/>
+      </w:pPr>
+      <w:rPr>
+        <w:rFonts w:ascii="Courier New" w:hAnsi="Courier New" w:cs="Courier New" w:hint="default"/>
+      </w:rPr>
+    </w:lvl>
+    <w:lvl w:ilvl="8" w:tplc="2C0A0005" w:tentative="1">
+      <w:start w:val="1"/>
+      <w:numFmt w:val="bullet"/>
+      <w:lvlText w:val=""/>
+      <w:lvlJc w:val="left"/>
+      <w:pPr>
+        <w:ind w:left="6480" w:hanging="360"/>
+      </w:pPr>
+      <w:rPr>
+        <w:rFonts w:ascii="Wingdings" w:hAnsi="Wingdings" w:hint="default"/>
+      </w:rPr>
+    </w:lvl>
+  </w:abstractNum>
+  <w:abstractNum w:abstractNumId="2">
+    <w:nsid w:val="40A111C0"/>
+    <w:multiLevelType w:val="hybridMultilevel"/>
+    <w:tmpl w:val="5AA85346"/>
     <w:lvl w:ilvl="0" w:tplc="2C0A0001">
       <w:start w:val="1"/>
       <w:numFmt w:val="bullet"/>
@@ -431,6 +798,12 @@
   </w:abstractNum>
   <w:num w:numId="1">
     <w:abstractNumId w:val="0"/>
+  </w:num>
+  <w:num w:numId="2">
+    <w:abstractNumId w:val="1"/>
+  </w:num>
+  <w:num w:numId="3">
+    <w:abstractNumId w:val="2"/>
   </w:num>
 </w:numbering>
 </file>
@@ -627,7 +1000,7 @@
     <w:basedOn w:val="Normal"/>
     <w:uiPriority w:val="34"/>
     <w:qFormat/>
-    <w:rsid w:val="00A37A41"/>
+    <w:rsid w:val="001A66B9"/>
     <w:pPr>
       <w:ind w:left="720"/>
       <w:contextualSpacing/>
@@ -828,7 +1201,7 @@
     <w:basedOn w:val="Normal"/>
     <w:uiPriority w:val="34"/>
     <w:qFormat/>
-    <w:rsid w:val="00A37A41"/>
+    <w:rsid w:val="001A66B9"/>
     <w:pPr>
       <w:ind w:left="720"/>
       <w:contextualSpacing/>

</xml_diff>